<commit_message>
Exam files added and solved
</commit_message>
<xml_diff>
--- a/Exams/CS545-MidTerm-Jun23.docx
+++ b/Exams/CS545-MidTerm-Jun23.docx
@@ -403,9 +403,6 @@
         <w:tblInd w:w="1537" w:type="dxa"/>
         <w:tblCellMar>
           <w:top w:w="10" w:type="dxa"/>
-          <w:left w:w="0" w:type="dxa"/>
-          <w:bottom w:w="0" w:type="dxa"/>
-          <w:right w:w="0" w:type="dxa"/>
         </w:tblCellMar>
         <w:tblLook w:val="04A0" w:firstRow="1" w:lastRow="0" w:firstColumn="1" w:lastColumn="0" w:noHBand="0" w:noVBand="1"/>
       </w:tblPr>
@@ -1433,12 +1430,6 @@
         <w:tblStyle w:val="TableGrid"/>
         <w:tblW w:w="6350" w:type="dxa"/>
         <w:tblInd w:w="0" w:type="dxa"/>
-        <w:tblCellMar>
-          <w:top w:w="0" w:type="dxa"/>
-          <w:left w:w="0" w:type="dxa"/>
-          <w:bottom w:w="0" w:type="dxa"/>
-          <w:right w:w="0" w:type="dxa"/>
-        </w:tblCellMar>
         <w:tblLook w:val="04A0" w:firstRow="1" w:lastRow="0" w:firstColumn="1" w:lastColumn="0" w:noHBand="0" w:noVBand="1"/>
       </w:tblPr>
       <w:tblGrid>
@@ -2172,12 +2163,6 @@
         <w:tblStyle w:val="TableGrid"/>
         <w:tblW w:w="7730" w:type="dxa"/>
         <w:tblInd w:w="0" w:type="dxa"/>
-        <w:tblCellMar>
-          <w:top w:w="0" w:type="dxa"/>
-          <w:left w:w="0" w:type="dxa"/>
-          <w:bottom w:w="0" w:type="dxa"/>
-          <w:right w:w="0" w:type="dxa"/>
-        </w:tblCellMar>
         <w:tblLook w:val="04A0" w:firstRow="1" w:lastRow="0" w:firstColumn="1" w:lastColumn="0" w:noHBand="0" w:noVBand="1"/>
       </w:tblPr>
       <w:tblGrid>
@@ -2367,7 +2352,22 @@
                 <w:rFonts w:ascii="Consolas" w:eastAsia="Consolas" w:hAnsi="Consolas" w:cs="Consolas"/>
                 <w:sz w:val="20"/>
               </w:rPr>
-              <w:t xml:space="preserve">a) Header, Payload, Signature  </w:t>
+              <w:t xml:space="preserve">a) </w:t>
+            </w:r>
+            <w:r>
+              <w:rPr>
+                <w:rFonts w:ascii="Consolas" w:eastAsia="Consolas" w:hAnsi="Consolas" w:cs="Consolas"/>
+                <w:sz w:val="20"/>
+                <w:highlight w:val="darkGreen"/>
+              </w:rPr>
+              <w:t>Header, Payload, Signature</w:t>
+            </w:r>
+            <w:r>
+              <w:rPr>
+                <w:rFonts w:ascii="Consolas" w:eastAsia="Consolas" w:hAnsi="Consolas" w:cs="Consolas"/>
+                <w:sz w:val="20"/>
+              </w:rPr>
+              <w:t xml:space="preserve">  </w:t>
             </w:r>
           </w:p>
         </w:tc>
@@ -2888,45 +2888,65 @@
     <w:p>
       <w:pPr>
         <w:spacing w:after="0"/>
-      </w:pPr>
-      <w:r>
         <w:rPr>
           <w:rFonts w:ascii="Times New Roman" w:eastAsia="Times New Roman" w:hAnsi="Times New Roman" w:cs="Times New Roman"/>
           <w:b/>
           <w:sz w:val="20"/>
         </w:rPr>
-        <w:t xml:space="preserve"> </w:t>
+      </w:pPr>
+      <w:r>
+        <w:rPr>
+          <w:rFonts w:ascii="Times New Roman" w:eastAsia="Times New Roman" w:hAnsi="Times New Roman" w:cs="Times New Roman"/>
+          <w:b/>
+          <w:sz w:val="20"/>
+        </w:rPr>
+        <w:t xml:space="preserve"> </w:t>
+      </w:r>
+      <w:r>
+        <w:rPr>
+          <w:rFonts w:ascii="Times New Roman" w:eastAsia="Times New Roman" w:hAnsi="Times New Roman" w:cs="Times New Roman"/>
+          <w:b/>
+          <w:sz w:val="20"/>
+        </w:rPr>
+        <w:t xml:space="preserve">Access-Token: It provides secure and limited access to the resources on behalf of the user or application. They have short life </w:t>
+      </w:r>
+      <w:proofErr w:type="gramStart"/>
+      <w:r>
+        <w:rPr>
+          <w:rFonts w:ascii="Times New Roman" w:eastAsia="Times New Roman" w:hAnsi="Times New Roman" w:cs="Times New Roman"/>
+          <w:b/>
+          <w:sz w:val="20"/>
+        </w:rPr>
+        <w:t>span</w:t>
+      </w:r>
+      <w:proofErr w:type="gramEnd"/>
+      <w:r>
+        <w:rPr>
+          <w:rFonts w:ascii="Times New Roman" w:eastAsia="Times New Roman" w:hAnsi="Times New Roman" w:cs="Times New Roman"/>
+          <w:b/>
+          <w:sz w:val="20"/>
+        </w:rPr>
+        <w:t xml:space="preserve"> and they are used by the client to make authenticated request to access protected resources. </w:t>
       </w:r>
     </w:p>
     <w:p>
       <w:pPr>
         <w:spacing w:after="0"/>
-      </w:pPr>
-      <w:r>
         <w:rPr>
           <w:rFonts w:ascii="Times New Roman" w:eastAsia="Times New Roman" w:hAnsi="Times New Roman" w:cs="Times New Roman"/>
           <w:b/>
           <w:sz w:val="20"/>
         </w:rPr>
-        <w:t xml:space="preserve"> </w:t>
-      </w:r>
+      </w:pPr>
     </w:p>
     <w:p>
       <w:pPr>
         <w:spacing w:after="0"/>
-      </w:pPr>
-      <w:r>
         <w:rPr>
           <w:rFonts w:ascii="Times New Roman" w:eastAsia="Times New Roman" w:hAnsi="Times New Roman" w:cs="Times New Roman"/>
           <w:b/>
           <w:sz w:val="20"/>
         </w:rPr>
-        <w:t xml:space="preserve"> </w:t>
-      </w:r>
-    </w:p>
-    <w:p>
-      <w:pPr>
-        <w:spacing w:after="0"/>
       </w:pPr>
       <w:r>
         <w:rPr>
@@ -2934,81 +2954,7 @@
           <w:b/>
           <w:sz w:val="20"/>
         </w:rPr>
-        <w:t xml:space="preserve"> </w:t>
-      </w:r>
-    </w:p>
-    <w:p>
-      <w:pPr>
-        <w:spacing w:after="0"/>
-      </w:pPr>
-      <w:r>
-        <w:rPr>
-          <w:rFonts w:ascii="Times New Roman" w:eastAsia="Times New Roman" w:hAnsi="Times New Roman" w:cs="Times New Roman"/>
-          <w:b/>
-          <w:sz w:val="20"/>
-        </w:rPr>
-        <w:t xml:space="preserve"> </w:t>
-      </w:r>
-    </w:p>
-    <w:p>
-      <w:pPr>
-        <w:spacing w:after="0"/>
-      </w:pPr>
-      <w:r>
-        <w:rPr>
-          <w:rFonts w:ascii="Times New Roman" w:eastAsia="Times New Roman" w:hAnsi="Times New Roman" w:cs="Times New Roman"/>
-          <w:b/>
-          <w:sz w:val="20"/>
-        </w:rPr>
-        <w:t xml:space="preserve"> </w:t>
-      </w:r>
-    </w:p>
-    <w:p>
-      <w:pPr>
-        <w:spacing w:after="0"/>
-      </w:pPr>
-      <w:r>
-        <w:rPr>
-          <w:rFonts w:ascii="Times New Roman" w:eastAsia="Times New Roman" w:hAnsi="Times New Roman" w:cs="Times New Roman"/>
-          <w:sz w:val="20"/>
-        </w:rPr>
-        <w:t xml:space="preserve"> </w:t>
-      </w:r>
-    </w:p>
-    <w:p>
-      <w:pPr>
-        <w:spacing w:after="0"/>
-      </w:pPr>
-      <w:r>
-        <w:rPr>
-          <w:rFonts w:ascii="Times New Roman" w:eastAsia="Times New Roman" w:hAnsi="Times New Roman" w:cs="Times New Roman"/>
-          <w:sz w:val="20"/>
-        </w:rPr>
-        <w:t xml:space="preserve"> </w:t>
-      </w:r>
-    </w:p>
-    <w:p>
-      <w:pPr>
-        <w:spacing w:after="0"/>
-      </w:pPr>
-      <w:r>
-        <w:rPr>
-          <w:rFonts w:ascii="Times New Roman" w:eastAsia="Times New Roman" w:hAnsi="Times New Roman" w:cs="Times New Roman"/>
-          <w:sz w:val="20"/>
-        </w:rPr>
-        <w:t xml:space="preserve"> </w:t>
-      </w:r>
-    </w:p>
-    <w:p>
-      <w:pPr>
-        <w:spacing w:after="0"/>
-      </w:pPr>
-      <w:r>
-        <w:rPr>
-          <w:rFonts w:ascii="Times New Roman" w:eastAsia="Times New Roman" w:hAnsi="Times New Roman" w:cs="Times New Roman"/>
-          <w:sz w:val="20"/>
-        </w:rPr>
-        <w:t xml:space="preserve"> </w:t>
+        <w:t>Refresh-Token: This is used to obtain a new access token without requiring user to re-authenticate. They have longer life span compared to access token (like days or week). They are presented to authorization server to obtain a new access token when the current one expires.</w:t>
       </w:r>
     </w:p>
     <w:p>
@@ -3050,128 +2996,40 @@
           <w:b/>
           <w:sz w:val="20"/>
         </w:rPr>
-        <w:t xml:space="preserve">In the ORM entity life cycle. What is the difference between ‘transit’ and ‘persist’. Write your answer with a brief explanation.  </w:t>
-      </w:r>
-    </w:p>
-    <w:p>
-      <w:pPr>
-        <w:spacing w:after="0"/>
-      </w:pPr>
-      <w:r>
-        <w:rPr>
-          <w:rFonts w:ascii="Times New Roman" w:eastAsia="Times New Roman" w:hAnsi="Times New Roman" w:cs="Times New Roman"/>
+        <w:t xml:space="preserve">In the ORM entity life cycle. What is the difference between ‘transit’ and ‘persist’. Write your answer with a brief explanation. </w:t>
+      </w:r>
+    </w:p>
+    <w:p>
+      <w:pPr>
+        <w:spacing w:after="5" w:line="248" w:lineRule="auto"/>
+        <w:ind w:left="217" w:right="562"/>
+        <w:rPr>
+          <w:rFonts w:ascii="Times New Roman" w:eastAsia="Times New Roman" w:hAnsi="Times New Roman" w:cs="Times New Roman"/>
+          <w:b/>
           <w:sz w:val="20"/>
         </w:rPr>
-        <w:t xml:space="preserve"> </w:t>
-      </w:r>
-    </w:p>
-    <w:p>
-      <w:pPr>
-        <w:spacing w:after="0"/>
-      </w:pPr>
-      <w:r>
-        <w:rPr>
-          <w:rFonts w:ascii="Times New Roman" w:eastAsia="Times New Roman" w:hAnsi="Times New Roman" w:cs="Times New Roman"/>
+      </w:pPr>
+      <w:r>
+        <w:rPr>
+          <w:rFonts w:ascii="Times New Roman" w:eastAsia="Times New Roman" w:hAnsi="Times New Roman" w:cs="Times New Roman"/>
+          <w:b/>
           <w:sz w:val="20"/>
         </w:rPr>
-        <w:t xml:space="preserve"> </w:t>
-      </w:r>
-    </w:p>
-    <w:p>
-      <w:pPr>
-        <w:spacing w:after="0"/>
-      </w:pPr>
-      <w:r>
-        <w:rPr>
-          <w:rFonts w:ascii="Times New Roman" w:eastAsia="Times New Roman" w:hAnsi="Times New Roman" w:cs="Times New Roman"/>
+        <w:t>Transit: It is outside of the persistence context and database doesn’t know about this object.</w:t>
+      </w:r>
+    </w:p>
+    <w:p>
+      <w:pPr>
+        <w:spacing w:after="5" w:line="248" w:lineRule="auto"/>
+        <w:ind w:left="217" w:right="562"/>
+      </w:pPr>
+      <w:r>
+        <w:rPr>
+          <w:rFonts w:ascii="Times New Roman" w:eastAsia="Times New Roman" w:hAnsi="Times New Roman" w:cs="Times New Roman"/>
+          <w:b/>
           <w:sz w:val="20"/>
         </w:rPr>
-        <w:t xml:space="preserve"> </w:t>
-      </w:r>
-    </w:p>
-    <w:p>
-      <w:pPr>
-        <w:spacing w:after="0"/>
-      </w:pPr>
-      <w:r>
-        <w:rPr>
-          <w:rFonts w:ascii="Times New Roman" w:eastAsia="Times New Roman" w:hAnsi="Times New Roman" w:cs="Times New Roman"/>
-          <w:sz w:val="20"/>
-        </w:rPr>
-        <w:t xml:space="preserve"> </w:t>
-      </w:r>
-    </w:p>
-    <w:p>
-      <w:pPr>
-        <w:spacing w:after="0"/>
-      </w:pPr>
-      <w:r>
-        <w:rPr>
-          <w:rFonts w:ascii="Times New Roman" w:eastAsia="Times New Roman" w:hAnsi="Times New Roman" w:cs="Times New Roman"/>
-          <w:sz w:val="20"/>
-        </w:rPr>
-        <w:t xml:space="preserve"> </w:t>
-      </w:r>
-    </w:p>
-    <w:p>
-      <w:pPr>
-        <w:spacing w:after="0"/>
-      </w:pPr>
-      <w:r>
-        <w:rPr>
-          <w:rFonts w:ascii="Times New Roman" w:eastAsia="Times New Roman" w:hAnsi="Times New Roman" w:cs="Times New Roman"/>
-          <w:sz w:val="20"/>
-        </w:rPr>
-        <w:t xml:space="preserve"> </w:t>
-      </w:r>
-    </w:p>
-    <w:p>
-      <w:pPr>
-        <w:spacing w:after="0"/>
-      </w:pPr>
-      <w:r>
-        <w:rPr>
-          <w:rFonts w:ascii="Times New Roman" w:eastAsia="Times New Roman" w:hAnsi="Times New Roman" w:cs="Times New Roman"/>
-          <w:sz w:val="20"/>
-        </w:rPr>
-        <w:t xml:space="preserve"> </w:t>
-      </w:r>
-    </w:p>
-    <w:p>
-      <w:pPr>
-        <w:spacing w:after="0"/>
-      </w:pPr>
-      <w:r>
-        <w:rPr>
-          <w:rFonts w:ascii="Times New Roman" w:eastAsia="Times New Roman" w:hAnsi="Times New Roman" w:cs="Times New Roman"/>
-          <w:sz w:val="20"/>
-        </w:rPr>
-        <w:t xml:space="preserve"> </w:t>
-      </w:r>
-    </w:p>
-    <w:p>
-      <w:pPr>
-        <w:spacing w:after="0"/>
-      </w:pPr>
-      <w:r>
-        <w:rPr>
-          <w:rFonts w:ascii="Times New Roman" w:eastAsia="Times New Roman" w:hAnsi="Times New Roman" w:cs="Times New Roman"/>
-          <w:sz w:val="20"/>
-        </w:rPr>
-        <w:t xml:space="preserve"> </w:t>
-      </w:r>
-    </w:p>
-    <w:p>
-      <w:pPr>
-        <w:spacing w:after="0"/>
-      </w:pPr>
-      <w:r>
-        <w:rPr>
-          <w:rFonts w:ascii="Times New Roman" w:eastAsia="Times New Roman" w:hAnsi="Times New Roman" w:cs="Times New Roman"/>
-          <w:sz w:val="20"/>
-        </w:rPr>
-        <w:lastRenderedPageBreak/>
-        <w:t xml:space="preserve"> </w:t>
+        <w:t>Persist: The object is inside the persistence context and database has the information about this object.</w:t>
       </w:r>
     </w:p>
     <w:p>
@@ -3215,7 +3073,76 @@
           <w:b/>
           <w:sz w:val="20"/>
         </w:rPr>
-        <w:t xml:space="preserve">If fetching the data JOIN fetch mode, it eagerly pulls all the required data in one query and solves the N+1 problem. Then why do we need LAZY loading from the beginning?  </w:t>
+        <w:t xml:space="preserve">If fetching the data JOIN fetch mode, it eagerly pulls all the required data in one query and solves the N+1 problem. Then why do we need LAZY loading from the beginning? </w:t>
+      </w:r>
+    </w:p>
+    <w:p>
+      <w:pPr>
+        <w:spacing w:after="5" w:line="248" w:lineRule="auto"/>
+        <w:ind w:right="562"/>
+        <w:rPr>
+          <w:rFonts w:ascii="Times New Roman" w:eastAsia="Times New Roman" w:hAnsi="Times New Roman" w:cs="Times New Roman"/>
+          <w:b/>
+          <w:sz w:val="20"/>
+        </w:rPr>
+      </w:pPr>
+      <w:r>
+        <w:rPr>
+          <w:rFonts w:ascii="Times New Roman" w:eastAsia="Times New Roman" w:hAnsi="Times New Roman" w:cs="Times New Roman"/>
+          <w:b/>
+          <w:sz w:val="20"/>
+        </w:rPr>
+        <w:t xml:space="preserve">Eager loading is like getting all the information of the table at once. You may need all the information, or you may not. Nevertheless, you fetch all the information. </w:t>
+      </w:r>
+    </w:p>
+    <w:p>
+      <w:pPr>
+        <w:spacing w:after="5" w:line="248" w:lineRule="auto"/>
+        <w:ind w:right="562"/>
+      </w:pPr>
+      <w:r>
+        <w:rPr>
+          <w:rFonts w:ascii="Times New Roman" w:eastAsia="Times New Roman" w:hAnsi="Times New Roman" w:cs="Times New Roman"/>
+          <w:b/>
+          <w:sz w:val="20"/>
+        </w:rPr>
+        <w:t xml:space="preserve">While in Lazy loading, you only fetch the required data. If you need user data, then you only fetch user information. And </w:t>
+      </w:r>
+      <w:proofErr w:type="gramStart"/>
+      <w:r>
+        <w:rPr>
+          <w:rFonts w:ascii="Times New Roman" w:eastAsia="Times New Roman" w:hAnsi="Times New Roman" w:cs="Times New Roman"/>
+          <w:b/>
+          <w:sz w:val="20"/>
+        </w:rPr>
+        <w:t>If</w:t>
+      </w:r>
+      <w:proofErr w:type="gramEnd"/>
+      <w:r>
+        <w:rPr>
+          <w:rFonts w:ascii="Times New Roman" w:eastAsia="Times New Roman" w:hAnsi="Times New Roman" w:cs="Times New Roman"/>
+          <w:b/>
+          <w:sz w:val="20"/>
+        </w:rPr>
+        <w:t xml:space="preserve"> you need user’s address then you fetch user’s address. </w:t>
+      </w:r>
+      <w:proofErr w:type="gramStart"/>
+      <w:r>
+        <w:rPr>
+          <w:rFonts w:ascii="Times New Roman" w:eastAsia="Times New Roman" w:hAnsi="Times New Roman" w:cs="Times New Roman"/>
+          <w:b/>
+          <w:sz w:val="20"/>
+        </w:rPr>
+        <w:t>So</w:t>
+      </w:r>
+      <w:proofErr w:type="gramEnd"/>
+      <w:r>
+        <w:rPr>
+          <w:rFonts w:ascii="Times New Roman" w:eastAsia="Times New Roman" w:hAnsi="Times New Roman" w:cs="Times New Roman"/>
+          <w:b/>
+          <w:sz w:val="20"/>
+        </w:rPr>
+        <w:t xml:space="preserve"> this will make fetch the data only when required, optimizing the performance.</w:t>
       </w:r>
     </w:p>
     <w:p>
@@ -3235,144 +3162,6 @@
       <w:pPr>
         <w:spacing w:after="0"/>
       </w:pPr>
-      <w:r>
-        <w:rPr>
-          <w:rFonts w:ascii="Times New Roman" w:eastAsia="Times New Roman" w:hAnsi="Times New Roman" w:cs="Times New Roman"/>
-          <w:b/>
-          <w:sz w:val="24"/>
-        </w:rPr>
-        <w:t xml:space="preserve"> </w:t>
-      </w:r>
-    </w:p>
-    <w:p>
-      <w:pPr>
-        <w:spacing w:after="0"/>
-      </w:pPr>
-      <w:r>
-        <w:rPr>
-          <w:rFonts w:ascii="Times New Roman" w:eastAsia="Times New Roman" w:hAnsi="Times New Roman" w:cs="Times New Roman"/>
-          <w:b/>
-          <w:sz w:val="24"/>
-        </w:rPr>
-        <w:t xml:space="preserve"> </w:t>
-      </w:r>
-    </w:p>
-    <w:p>
-      <w:pPr>
-        <w:spacing w:after="0"/>
-      </w:pPr>
-      <w:r>
-        <w:rPr>
-          <w:rFonts w:ascii="Times New Roman" w:eastAsia="Times New Roman" w:hAnsi="Times New Roman" w:cs="Times New Roman"/>
-          <w:b/>
-          <w:sz w:val="24"/>
-        </w:rPr>
-        <w:t xml:space="preserve"> </w:t>
-      </w:r>
-    </w:p>
-    <w:p>
-      <w:pPr>
-        <w:spacing w:after="0"/>
-      </w:pPr>
-      <w:r>
-        <w:rPr>
-          <w:rFonts w:ascii="Times New Roman" w:eastAsia="Times New Roman" w:hAnsi="Times New Roman" w:cs="Times New Roman"/>
-          <w:b/>
-          <w:sz w:val="24"/>
-        </w:rPr>
-        <w:t xml:space="preserve"> </w:t>
-      </w:r>
-    </w:p>
-    <w:p>
-      <w:pPr>
-        <w:spacing w:after="0"/>
-      </w:pPr>
-      <w:r>
-        <w:rPr>
-          <w:rFonts w:ascii="Times New Roman" w:eastAsia="Times New Roman" w:hAnsi="Times New Roman" w:cs="Times New Roman"/>
-          <w:b/>
-          <w:sz w:val="24"/>
-        </w:rPr>
-        <w:t xml:space="preserve"> </w:t>
-      </w:r>
-    </w:p>
-    <w:p>
-      <w:pPr>
-        <w:spacing w:after="0"/>
-      </w:pPr>
-      <w:r>
-        <w:rPr>
-          <w:rFonts w:ascii="Times New Roman" w:eastAsia="Times New Roman" w:hAnsi="Times New Roman" w:cs="Times New Roman"/>
-          <w:b/>
-          <w:sz w:val="24"/>
-        </w:rPr>
-        <w:t xml:space="preserve"> </w:t>
-      </w:r>
-    </w:p>
-    <w:p>
-      <w:pPr>
-        <w:spacing w:after="0"/>
-      </w:pPr>
-      <w:r>
-        <w:rPr>
-          <w:rFonts w:ascii="Times New Roman" w:eastAsia="Times New Roman" w:hAnsi="Times New Roman" w:cs="Times New Roman"/>
-          <w:b/>
-          <w:sz w:val="24"/>
-        </w:rPr>
-        <w:t xml:space="preserve"> </w:t>
-      </w:r>
-    </w:p>
-    <w:p>
-      <w:pPr>
-        <w:spacing w:after="0"/>
-      </w:pPr>
-      <w:r>
-        <w:rPr>
-          <w:rFonts w:ascii="Times New Roman" w:eastAsia="Times New Roman" w:hAnsi="Times New Roman" w:cs="Times New Roman"/>
-          <w:b/>
-          <w:sz w:val="24"/>
-        </w:rPr>
-        <w:t xml:space="preserve"> </w:t>
-      </w:r>
-    </w:p>
-    <w:p>
-      <w:pPr>
-        <w:spacing w:after="0"/>
-      </w:pPr>
-      <w:r>
-        <w:rPr>
-          <w:rFonts w:ascii="Times New Roman" w:eastAsia="Times New Roman" w:hAnsi="Times New Roman" w:cs="Times New Roman"/>
-          <w:b/>
-          <w:sz w:val="24"/>
-        </w:rPr>
-        <w:t xml:space="preserve"> </w:t>
-      </w:r>
-    </w:p>
-    <w:p>
-      <w:pPr>
-        <w:spacing w:after="0"/>
-      </w:pPr>
-      <w:r>
-        <w:rPr>
-          <w:rFonts w:ascii="Times New Roman" w:eastAsia="Times New Roman" w:hAnsi="Times New Roman" w:cs="Times New Roman"/>
-          <w:b/>
-          <w:sz w:val="24"/>
-        </w:rPr>
-        <w:t xml:space="preserve"> </w:t>
-      </w:r>
-    </w:p>
-    <w:p>
-      <w:pPr>
-        <w:spacing w:after="0"/>
-      </w:pPr>
-      <w:r>
-        <w:rPr>
-          <w:rFonts w:ascii="Times New Roman" w:eastAsia="Times New Roman" w:hAnsi="Times New Roman" w:cs="Times New Roman"/>
-          <w:b/>
-          <w:sz w:val="24"/>
-        </w:rPr>
-        <w:t xml:space="preserve"> </w:t>
-      </w:r>
     </w:p>
     <w:p>
       <w:pPr>
@@ -3394,15 +3183,50 @@
     </w:p>
     <w:p>
       <w:pPr>
+        <w:pStyle w:val="ListParagraph"/>
+        <w:numPr>
+          <w:ilvl w:val="0"/>
+          <w:numId w:val="8"/>
+        </w:numPr>
         <w:spacing w:after="0"/>
       </w:pPr>
       <w:r>
-        <w:rPr>
-          <w:rFonts w:ascii="Times New Roman" w:eastAsia="Times New Roman" w:hAnsi="Times New Roman" w:cs="Times New Roman"/>
-          <w:b/>
-          <w:sz w:val="20"/>
-        </w:rPr>
-        <w:t xml:space="preserve"> </w:t>
+        <w:lastRenderedPageBreak/>
+        <w:t xml:space="preserve">Scalability: Stateless authentication allows each request to be independent and self-contained. The server </w:t>
+      </w:r>
+      <w:proofErr w:type="gramStart"/>
+      <w:r>
+        <w:t>do</w:t>
+      </w:r>
+      <w:proofErr w:type="gramEnd"/>
+      <w:r>
+        <w:t xml:space="preserve"> not need to store the user information</w:t>
+      </w:r>
+      <w:r>
+        <w:t xml:space="preserve"> between the request. This will make easier to scale the application by adding more servers to </w:t>
+      </w:r>
+      <w:proofErr w:type="spellStart"/>
+      <w:proofErr w:type="gramStart"/>
+      <w:r>
+        <w:t>handled</w:t>
+      </w:r>
+      <w:proofErr w:type="spellEnd"/>
+      <w:proofErr w:type="gramEnd"/>
+      <w:r>
+        <w:t xml:space="preserve"> the increased load. </w:t>
+      </w:r>
+    </w:p>
+    <w:p>
+      <w:pPr>
+        <w:pStyle w:val="ListParagraph"/>
+        <w:numPr>
+          <w:ilvl w:val="0"/>
+          <w:numId w:val="8"/>
+        </w:numPr>
+        <w:spacing w:after="0"/>
+      </w:pPr>
+      <w:r>
+        <w:t xml:space="preserve">Simplified Client-side Implementation: Stateless approach allows client-side to handle the request because server doesn’t hold the information of the user. Because of this, client has more control and responsibility. This simplicity is like, showing an id card every time when entering a building, you carry your id card, and the building doesn’t need to know you. </w:t>
       </w:r>
     </w:p>
     <w:p>
@@ -4083,7 +3907,6 @@
         <w:tblCellMar>
           <w:top w:w="11" w:type="dxa"/>
           <w:left w:w="110" w:type="dxa"/>
-          <w:bottom w:w="0" w:type="dxa"/>
           <w:right w:w="56" w:type="dxa"/>
         </w:tblCellMar>
         <w:tblLook w:val="04A0" w:firstRow="1" w:lastRow="0" w:firstColumn="1" w:lastColumn="0" w:noHBand="0" w:noVBand="1"/>
@@ -4121,7 +3944,6 @@
                 <w:b/>
                 <w:sz w:val="20"/>
               </w:rPr>
-              <w:lastRenderedPageBreak/>
               <w:t>task_id</w:t>
             </w:r>
             <w:proofErr w:type="spellEnd"/>
@@ -4677,7 +4499,6 @@
         <w:tblCellMar>
           <w:top w:w="11" w:type="dxa"/>
           <w:left w:w="106" w:type="dxa"/>
-          <w:bottom w:w="0" w:type="dxa"/>
           <w:right w:w="57" w:type="dxa"/>
         </w:tblCellMar>
         <w:tblLook w:val="04A0" w:firstRow="1" w:lastRow="0" w:firstColumn="1" w:lastColumn="0" w:noHBand="0" w:noVBand="1"/>
@@ -5104,9 +4925,6 @@
         <w:tblInd w:w="0" w:type="dxa"/>
         <w:tblCellMar>
           <w:top w:w="8" w:type="dxa"/>
-          <w:left w:w="0" w:type="dxa"/>
-          <w:bottom w:w="0" w:type="dxa"/>
-          <w:right w:w="0" w:type="dxa"/>
         </w:tblCellMar>
         <w:tblLook w:val="04A0" w:firstRow="1" w:lastRow="0" w:firstColumn="1" w:lastColumn="0" w:noHBand="0" w:noVBand="1"/>
       </w:tblPr>
@@ -5397,12 +5215,6 @@
         <w:tblStyle w:val="TableGrid"/>
         <w:tblW w:w="8472" w:type="dxa"/>
         <w:tblInd w:w="0" w:type="dxa"/>
-        <w:tblCellMar>
-          <w:top w:w="0" w:type="dxa"/>
-          <w:left w:w="0" w:type="dxa"/>
-          <w:bottom w:w="0" w:type="dxa"/>
-          <w:right w:w="0" w:type="dxa"/>
-        </w:tblCellMar>
         <w:tblLook w:val="04A0" w:firstRow="1" w:lastRow="0" w:firstColumn="1" w:lastColumn="0" w:noHBand="0" w:noVBand="1"/>
       </w:tblPr>
       <w:tblGrid>
@@ -5437,6 +5249,7 @@
                 <w:rFonts w:ascii="Times New Roman" w:eastAsia="Times New Roman" w:hAnsi="Times New Roman" w:cs="Times New Roman"/>
                 <w:sz w:val="24"/>
               </w:rPr>
+              <w:lastRenderedPageBreak/>
               <w:t xml:space="preserve"> </w:t>
             </w:r>
           </w:p>
@@ -5530,7 +5343,6 @@
               <w:tblCellMar>
                 <w:top w:w="9" w:type="dxa"/>
                 <w:left w:w="110" w:type="dxa"/>
-                <w:bottom w:w="0" w:type="dxa"/>
                 <w:right w:w="54" w:type="dxa"/>
               </w:tblCellMar>
               <w:tblLook w:val="04A0" w:firstRow="1" w:lastRow="0" w:firstColumn="1" w:lastColumn="0" w:noHBand="0" w:noVBand="1"/>
@@ -6121,7 +5933,6 @@
               <w:tblCellMar>
                 <w:top w:w="9" w:type="dxa"/>
                 <w:left w:w="115" w:type="dxa"/>
-                <w:bottom w:w="0" w:type="dxa"/>
                 <w:right w:w="115" w:type="dxa"/>
               </w:tblCellMar>
               <w:tblLook w:val="04A0" w:firstRow="1" w:lastRow="0" w:firstColumn="1" w:lastColumn="0" w:noHBand="0" w:noVBand="1"/>
@@ -6697,7 +6508,6 @@
         <w:tblCellMar>
           <w:top w:w="11" w:type="dxa"/>
           <w:left w:w="159" w:type="dxa"/>
-          <w:bottom w:w="0" w:type="dxa"/>
           <w:right w:w="111" w:type="dxa"/>
         </w:tblCellMar>
         <w:tblLook w:val="04A0" w:firstRow="1" w:lastRow="0" w:firstColumn="1" w:lastColumn="0" w:noHBand="0" w:noVBand="1"/>
@@ -7683,7 +7493,6 @@
           <w:rFonts w:ascii="Times New Roman" w:eastAsia="Times New Roman" w:hAnsi="Times New Roman" w:cs="Times New Roman"/>
           <w:sz w:val="24"/>
         </w:rPr>
-        <w:lastRenderedPageBreak/>
         <w:t xml:space="preserve">Create an endpoint that returns the </w:t>
       </w:r>
       <w:r>
@@ -8150,6 +7959,7 @@
           <w:i/>
           <w:sz w:val="24"/>
         </w:rPr>
+        <w:lastRenderedPageBreak/>
         <w:t>Note:</w:t>
       </w:r>
       <w:r>
@@ -8886,6 +8696,120 @@
 <file path=word/numbering.xml><?xml version="1.0" encoding="utf-8"?>
 <w:numbering xmlns:wpc="http://schemas.microsoft.com/office/word/2010/wordprocessingCanvas" xmlns:cx="http://schemas.microsoft.com/office/drawing/2014/chartex" xmlns:cx1="http://schemas.microsoft.com/office/drawing/2015/9/8/chartex" xmlns:cx2="http://schemas.microsoft.com/office/drawing/2015/10/21/chartex" xmlns:cx3="http://schemas.microsoft.com/office/drawing/2016/5/9/chartex" xmlns:cx4="http://schemas.microsoft.com/office/drawing/2016/5/10/chartex" xmlns:cx5="http://schemas.microsoft.com/office/drawing/2016/5/11/chartex" xmlns:cx6="http://schemas.microsoft.com/office/drawing/2016/5/12/chartex" xmlns:cx7="http://schemas.microsoft.com/office/drawing/2016/5/13/chartex" xmlns:cx8="http://schemas.microsoft.com/office/drawing/2016/5/14/chartex" xmlns:mc="http://schemas.openxmlformats.org/markup-compatibility/2006" xmlns:aink="http://schemas.microsoft.com/office/drawing/2016/ink" xmlns:am3d="http://schemas.microsoft.com/office/drawing/2017/model3d" xmlns:o="urn:schemas-microsoft-com:office:office" xmlns:oel="http://schemas.microsoft.com/office/2019/extlst" xmlns:r="http://schemas.openxmlformats.org/officeDocument/2006/relationships" xmlns:m="http://schemas.openxmlformats.org/officeDocument/2006/math" xmlns:v="urn:schemas-microsoft-com:vml" xmlns:wp14="http://schemas.microsoft.com/office/word/2010/wordprocessingDrawing" xmlns:wp="http://schemas.openxmlformats.org/drawingml/2006/wordprocessingDrawing" xmlns:w10="urn:schemas-microsoft-com:office:word" xmlns:w="http://schemas.openxmlformats.org/wordprocessingml/2006/main" xmlns:w14="http://schemas.microsoft.com/office/word/2010/wordml" xmlns:w15="http://schemas.microsoft.com/office/word/2012/wordml" xmlns:w16cex="http://schemas.microsoft.com/office/word/2018/wordml/cex" xmlns:w16cid="http://schemas.microsoft.com/office/word/2016/wordml/cid" xmlns:w16="http://schemas.microsoft.com/office/word/2018/wordml" xmlns:w16sdtdh="http://schemas.microsoft.com/office/word/2020/wordml/sdtdatahash" xmlns:w16se="http://schemas.microsoft.com/office/word/2015/wordml/symex" xmlns:wpg="http://schemas.microsoft.com/office/word/2010/wordprocessingGroup" xmlns:wpi="http://schemas.microsoft.com/office/word/2010/wordprocessingInk" xmlns:wne="http://schemas.microsoft.com/office/word/2006/wordml" xmlns:wps="http://schemas.microsoft.com/office/word/2010/wordprocessingShape" mc:Ignorable="w14 w15 w16se w16cid w16 w16cex w16sdtdh wp14">
   <w:abstractNum w:abstractNumId="0" w15:restartNumberingAfterBreak="0">
+    <w:nsid w:val="03FA35F4"/>
+    <w:multiLevelType w:val="hybridMultilevel"/>
+    <w:tmpl w:val="DE9ED78A"/>
+    <w:lvl w:ilvl="0" w:tplc="D78A6C0E">
+      <w:numFmt w:val="bullet"/>
+      <w:lvlText w:val="-"/>
+      <w:lvlJc w:val="left"/>
+      <w:pPr>
+        <w:ind w:left="577" w:hanging="360"/>
+      </w:pPr>
+      <w:rPr>
+        <w:rFonts w:ascii="Times New Roman" w:eastAsia="Times New Roman" w:hAnsi="Times New Roman" w:cs="Times New Roman" w:hint="default"/>
+        <w:b/>
+        <w:sz w:val="20"/>
+      </w:rPr>
+    </w:lvl>
+    <w:lvl w:ilvl="1" w:tplc="04090003" w:tentative="1">
+      <w:start w:val="1"/>
+      <w:numFmt w:val="bullet"/>
+      <w:lvlText w:val="o"/>
+      <w:lvlJc w:val="left"/>
+      <w:pPr>
+        <w:ind w:left="1297" w:hanging="360"/>
+      </w:pPr>
+      <w:rPr>
+        <w:rFonts w:ascii="Courier New" w:hAnsi="Courier New" w:cs="Courier New" w:hint="default"/>
+      </w:rPr>
+    </w:lvl>
+    <w:lvl w:ilvl="2" w:tplc="04090005" w:tentative="1">
+      <w:start w:val="1"/>
+      <w:numFmt w:val="bullet"/>
+      <w:lvlText w:val=""/>
+      <w:lvlJc w:val="left"/>
+      <w:pPr>
+        <w:ind w:left="2017" w:hanging="360"/>
+      </w:pPr>
+      <w:rPr>
+        <w:rFonts w:ascii="Wingdings" w:hAnsi="Wingdings" w:hint="default"/>
+      </w:rPr>
+    </w:lvl>
+    <w:lvl w:ilvl="3" w:tplc="04090001" w:tentative="1">
+      <w:start w:val="1"/>
+      <w:numFmt w:val="bullet"/>
+      <w:lvlText w:val=""/>
+      <w:lvlJc w:val="left"/>
+      <w:pPr>
+        <w:ind w:left="2737" w:hanging="360"/>
+      </w:pPr>
+      <w:rPr>
+        <w:rFonts w:ascii="Symbol" w:hAnsi="Symbol" w:hint="default"/>
+      </w:rPr>
+    </w:lvl>
+    <w:lvl w:ilvl="4" w:tplc="04090003" w:tentative="1">
+      <w:start w:val="1"/>
+      <w:numFmt w:val="bullet"/>
+      <w:lvlText w:val="o"/>
+      <w:lvlJc w:val="left"/>
+      <w:pPr>
+        <w:ind w:left="3457" w:hanging="360"/>
+      </w:pPr>
+      <w:rPr>
+        <w:rFonts w:ascii="Courier New" w:hAnsi="Courier New" w:cs="Courier New" w:hint="default"/>
+      </w:rPr>
+    </w:lvl>
+    <w:lvl w:ilvl="5" w:tplc="04090005" w:tentative="1">
+      <w:start w:val="1"/>
+      <w:numFmt w:val="bullet"/>
+      <w:lvlText w:val=""/>
+      <w:lvlJc w:val="left"/>
+      <w:pPr>
+        <w:ind w:left="4177" w:hanging="360"/>
+      </w:pPr>
+      <w:rPr>
+        <w:rFonts w:ascii="Wingdings" w:hAnsi="Wingdings" w:hint="default"/>
+      </w:rPr>
+    </w:lvl>
+    <w:lvl w:ilvl="6" w:tplc="04090001" w:tentative="1">
+      <w:start w:val="1"/>
+      <w:numFmt w:val="bullet"/>
+      <w:lvlText w:val=""/>
+      <w:lvlJc w:val="left"/>
+      <w:pPr>
+        <w:ind w:left="4897" w:hanging="360"/>
+      </w:pPr>
+      <w:rPr>
+        <w:rFonts w:ascii="Symbol" w:hAnsi="Symbol" w:hint="default"/>
+      </w:rPr>
+    </w:lvl>
+    <w:lvl w:ilvl="7" w:tplc="04090003" w:tentative="1">
+      <w:start w:val="1"/>
+      <w:numFmt w:val="bullet"/>
+      <w:lvlText w:val="o"/>
+      <w:lvlJc w:val="left"/>
+      <w:pPr>
+        <w:ind w:left="5617" w:hanging="360"/>
+      </w:pPr>
+      <w:rPr>
+        <w:rFonts w:ascii="Courier New" w:hAnsi="Courier New" w:cs="Courier New" w:hint="default"/>
+      </w:rPr>
+    </w:lvl>
+    <w:lvl w:ilvl="8" w:tplc="04090005" w:tentative="1">
+      <w:start w:val="1"/>
+      <w:numFmt w:val="bullet"/>
+      <w:lvlText w:val=""/>
+      <w:lvlJc w:val="left"/>
+      <w:pPr>
+        <w:ind w:left="6337" w:hanging="360"/>
+      </w:pPr>
+      <w:rPr>
+        <w:rFonts w:ascii="Wingdings" w:hAnsi="Wingdings" w:hint="default"/>
+      </w:rPr>
+    </w:lvl>
+  </w:abstractNum>
+  <w:abstractNum w:abstractNumId="1" w15:restartNumberingAfterBreak="0">
     <w:nsid w:val="064F2721"/>
     <w:multiLevelType w:val="hybridMultilevel"/>
     <w:tmpl w:val="91AE3F54"/>
@@ -9098,7 +9022,7 @@
       </w:rPr>
     </w:lvl>
   </w:abstractNum>
-  <w:abstractNum w:abstractNumId="1" w15:restartNumberingAfterBreak="0">
+  <w:abstractNum w:abstractNumId="2" w15:restartNumberingAfterBreak="0">
     <w:nsid w:val="089578E1"/>
     <w:multiLevelType w:val="hybridMultilevel"/>
     <w:tmpl w:val="572828B8"/>
@@ -9310,7 +9234,7 @@
       </w:rPr>
     </w:lvl>
   </w:abstractNum>
-  <w:abstractNum w:abstractNumId="2" w15:restartNumberingAfterBreak="0">
+  <w:abstractNum w:abstractNumId="3" w15:restartNumberingAfterBreak="0">
     <w:nsid w:val="24D93F8F"/>
     <w:multiLevelType w:val="hybridMultilevel"/>
     <w:tmpl w:val="228842EA"/>
@@ -9531,7 +9455,7 @@
       </w:rPr>
     </w:lvl>
   </w:abstractNum>
-  <w:abstractNum w:abstractNumId="3" w15:restartNumberingAfterBreak="0">
+  <w:abstractNum w:abstractNumId="4" w15:restartNumberingAfterBreak="0">
     <w:nsid w:val="39425C50"/>
     <w:multiLevelType w:val="hybridMultilevel"/>
     <w:tmpl w:val="6EC4C42E"/>
@@ -9743,7 +9667,7 @@
       </w:rPr>
     </w:lvl>
   </w:abstractNum>
-  <w:abstractNum w:abstractNumId="4" w15:restartNumberingAfterBreak="0">
+  <w:abstractNum w:abstractNumId="5" w15:restartNumberingAfterBreak="0">
     <w:nsid w:val="3AEF2736"/>
     <w:multiLevelType w:val="hybridMultilevel"/>
     <w:tmpl w:val="E2380198"/>
@@ -9956,7 +9880,7 @@
       </w:rPr>
     </w:lvl>
   </w:abstractNum>
-  <w:abstractNum w:abstractNumId="5" w15:restartNumberingAfterBreak="0">
+  <w:abstractNum w:abstractNumId="6" w15:restartNumberingAfterBreak="0">
     <w:nsid w:val="56DA2996"/>
     <w:multiLevelType w:val="hybridMultilevel"/>
     <w:tmpl w:val="55A40306"/>
@@ -10168,7 +10092,7 @@
       </w:rPr>
     </w:lvl>
   </w:abstractNum>
-  <w:abstractNum w:abstractNumId="6" w15:restartNumberingAfterBreak="0">
+  <w:abstractNum w:abstractNumId="7" w15:restartNumberingAfterBreak="0">
     <w:nsid w:val="7ED75182"/>
     <w:multiLevelType w:val="hybridMultilevel"/>
     <w:tmpl w:val="629A1A6C"/>
@@ -10381,25 +10305,28 @@
     </w:lvl>
   </w:abstractNum>
   <w:num w:numId="1" w16cid:durableId="93986041">
+    <w:abstractNumId w:val="6"/>
+  </w:num>
+  <w:num w:numId="2" w16cid:durableId="1070427976">
+    <w:abstractNumId w:val="1"/>
+  </w:num>
+  <w:num w:numId="3" w16cid:durableId="881789899">
     <w:abstractNumId w:val="5"/>
   </w:num>
-  <w:num w:numId="2" w16cid:durableId="1070427976">
-    <w:abstractNumId w:val="0"/>
+  <w:num w:numId="4" w16cid:durableId="1958752641">
+    <w:abstractNumId w:val="3"/>
   </w:num>
-  <w:num w:numId="3" w16cid:durableId="881789899">
+  <w:num w:numId="5" w16cid:durableId="1416046760">
+    <w:abstractNumId w:val="7"/>
+  </w:num>
+  <w:num w:numId="6" w16cid:durableId="917398555">
+    <w:abstractNumId w:val="2"/>
+  </w:num>
+  <w:num w:numId="7" w16cid:durableId="1632250762">
     <w:abstractNumId w:val="4"/>
   </w:num>
-  <w:num w:numId="4" w16cid:durableId="1958752641">
-    <w:abstractNumId w:val="2"/>
-  </w:num>
-  <w:num w:numId="5" w16cid:durableId="1416046760">
-    <w:abstractNumId w:val="6"/>
-  </w:num>
-  <w:num w:numId="6" w16cid:durableId="917398555">
-    <w:abstractNumId w:val="1"/>
-  </w:num>
-  <w:num w:numId="7" w16cid:durableId="1632250762">
-    <w:abstractNumId w:val="3"/>
+  <w:num w:numId="8" w16cid:durableId="2075591005">
+    <w:abstractNumId w:val="0"/>
   </w:num>
 </w:numbering>
 </file>
@@ -10907,6 +10834,17 @@
       </w:tblCellMar>
     </w:tblPr>
   </w:style>
+  <w:style w:type="paragraph" w:styleId="ListParagraph">
+    <w:name w:val="List Paragraph"/>
+    <w:basedOn w:val="Normal"/>
+    <w:uiPriority w:val="34"/>
+    <w:qFormat/>
+    <w:rsid w:val="00445041"/>
+    <w:pPr>
+      <w:ind w:left="720"/>
+      <w:contextualSpacing/>
+    </w:pPr>
+  </w:style>
 </w:styles>
 </file>
 

</xml_diff>